<commit_message>
Text und Email Update
</commit_message>
<xml_diff>
--- a/Website Fotografie.docx
+++ b/Website Fotografie.docx
@@ -465,13 +465,10 @@
         <w:t xml:space="preserve"> Qualität der </w:t>
       </w:r>
       <w:r>
-        <w:t>Bilder steht bei mir an oberster Stelle und ich versuche nach wie vor, mein</w:t>
-      </w:r>
-      <w:r>
-        <w:t xml:space="preserve">e </w:t>
-      </w:r>
-      <w:r>
-        <w:t>Arbeitsabläufe zu optimieren.</w:t>
+        <w:t xml:space="preserve">Bilder steht bei mir an oberster Stelle und </w:t>
+      </w:r>
+      <w:r>
+        <w:t>ich werde immer wieder meine Arbeitsabläufe optimieren.</w:t>
       </w:r>
     </w:p>
     <w:p/>
@@ -568,7 +565,7 @@
         <w:t xml:space="preserve">für alle Situationen </w:t>
       </w:r>
       <w:r>
-        <w:t>gerüstet</w:t>
+        <w:t>ausgestattet</w:t>
       </w:r>
       <w:r>
         <w:t>.</w:t>
@@ -761,7 +758,19 @@
     <w:p/>
     <w:p>
       <w:r>
-        <w:t xml:space="preserve">Bilder von Grippen- und Kindergartenkindern zu machen ist keine leichte Aufgabe. Daher </w:t>
+        <w:t xml:space="preserve">Bilder von </w:t>
+      </w:r>
+      <w:r>
+        <w:t>K</w:t>
+      </w:r>
+      <w:r>
+        <w:t>rippen- und Kindergartenkindern zu machen</w:t>
+      </w:r>
+      <w:r>
+        <w:t>,</w:t>
+      </w:r>
+      <w:r>
+        <w:t xml:space="preserve"> ist keine leichte Aufgabe. Daher </w:t>
       </w:r>
       <w:r>
         <w:t xml:space="preserve">versuchen meine Assistenz und ich es den Kindern so leicht wie möglich zu machen. </w:t>
@@ -802,21 +811,12 @@
           <w:bCs/>
         </w:rPr>
       </w:pPr>
-      <w:proofErr w:type="spellStart"/>
       <w:r>
         <w:rPr>
           <w:b/>
           <w:bCs/>
         </w:rPr>
-        <w:t>Astro</w:t>
-      </w:r>
-      <w:proofErr w:type="spellEnd"/>
-      <w:r>
-        <w:rPr>
-          <w:b/>
-          <w:bCs/>
-        </w:rPr>
-        <w:t xml:space="preserve">: </w:t>
+        <w:t xml:space="preserve">Astro: </w:t>
       </w:r>
     </w:p>
     <w:p/>
@@ -840,23 +840,7 @@
         <w:t xml:space="preserve">Mitglied im Verein </w:t>
       </w:r>
       <w:r>
-        <w:t xml:space="preserve">&lt;a </w:t>
-      </w:r>
-      <w:proofErr w:type="spellStart"/>
-      <w:r>
-        <w:t>href</w:t>
-      </w:r>
-      <w:proofErr w:type="spellEnd"/>
-      <w:r>
-        <w:t xml:space="preserve">="https://www.sternwarte-ursensollen.de/index.php/de/" </w:t>
-      </w:r>
-      <w:proofErr w:type="spellStart"/>
-      <w:r>
-        <w:t>target</w:t>
-      </w:r>
-      <w:proofErr w:type="spellEnd"/>
-      <w:r>
-        <w:t>="_blank"&gt;Sternfreunde Ursensollen e.V.&lt;/a&gt;</w:t>
+        <w:t>&lt;a href="https://www.sternwarte-ursensollen.de/index.php/de/" target="_blank"&gt;Sternfreunde Ursensollen e.V.&lt;/a&gt;</w:t>
       </w:r>
       <w:r>
         <w:t xml:space="preserve"> </w:t>
@@ -940,17 +924,11 @@
         <w:t>5</w:t>
       </w:r>
       <w:r>
-        <w:t xml:space="preserve"> der Firma </w:t>
-      </w:r>
-      <w:proofErr w:type="spellStart"/>
-      <w:r>
-        <w:t>Skywatcher</w:t>
-      </w:r>
-      <w:proofErr w:type="spellEnd"/>
+        <w:t xml:space="preserve"> der Firma Skywatcher</w:t>
+      </w:r>
       <w:r>
         <w:t xml:space="preserve">. Dadurch ist es für ein </w:t>
       </w:r>
-      <w:proofErr w:type="gramStart"/>
       <w:r>
         <w:t>Teleskop</w:t>
       </w:r>
@@ -958,118 +936,82 @@
         <w:t xml:space="preserve"> </w:t>
       </w:r>
       <w:r>
-        <w:t>relativ</w:t>
-      </w:r>
-      <w:proofErr w:type="gramEnd"/>
+        <w:t xml:space="preserve">relativ </w:t>
+      </w:r>
+      <w:r>
+        <w:t>lichtstark. Durch eine</w:t>
+      </w:r>
+      <w:r>
+        <w:t>n</w:t>
+      </w:r>
+      <w:r>
+        <w:t xml:space="preserve"> etwas breiteren Fangspiegel ist es auch speziell für die Astrofotografie gut geeignet. </w:t>
+      </w:r>
+      <w:r>
+        <w:t>Zusätzlich benutze ich einen Komakorrektor der Firma Baader, der d</w:t>
+      </w:r>
+      <w:r>
+        <w:t xml:space="preserve">ie Sterne am Rand des Bildfelds entzerrt. </w:t>
+      </w:r>
+      <w:r>
+        <w:t xml:space="preserve">Als Montierung kommt eine Skywatcher EQ-6 zum Einsatz, die </w:t>
+      </w:r>
+      <w:r>
+        <w:t xml:space="preserve">ich mit einem Laptop ansteuere. </w:t>
+      </w:r>
+      <w:r>
+        <w:t>Als Guidescope kommt ein Beroflex 300mm Objektiv zum Einsatz</w:t>
+      </w:r>
+      <w:r>
+        <w:t>.</w:t>
+      </w:r>
+    </w:p>
+    <w:p/>
+    <w:p>
+      <w:r>
+        <w:t>Kameras:</w:t>
+      </w:r>
       <w:r>
         <w:t xml:space="preserve"> </w:t>
       </w:r>
-      <w:r>
-        <w:t>lichtstark. Durch eine</w:t>
-      </w:r>
-      <w:r>
-        <w:t>n</w:t>
-      </w:r>
-      <w:r>
-        <w:t xml:space="preserve"> etwas breiteren Fangspiegel ist es auch speziell für die Astrofotografie gut geeignet. </w:t>
-      </w:r>
-      <w:r>
-        <w:t>Zusätzlich benutze ich einen Komakorrektor der Firma Baader, der d</w:t>
-      </w:r>
-      <w:r>
-        <w:t xml:space="preserve">ie Sterne am Rand des Bildfelds entzerrt. </w:t>
-      </w:r>
-      <w:r>
-        <w:t xml:space="preserve">Als Montierung kommt eine </w:t>
-      </w:r>
-      <w:proofErr w:type="spellStart"/>
-      <w:r>
-        <w:t>Skywatcher</w:t>
-      </w:r>
-      <w:proofErr w:type="spellEnd"/>
-      <w:r>
-        <w:t xml:space="preserve"> EQ-6 zum Einsatz, die </w:t>
-      </w:r>
-      <w:r>
-        <w:t xml:space="preserve">ich mit einem Laptop ansteuere. </w:t>
-      </w:r>
-      <w:r>
-        <w:t xml:space="preserve">Als </w:t>
-      </w:r>
-      <w:proofErr w:type="spellStart"/>
-      <w:r>
-        <w:t>Guidescope</w:t>
-      </w:r>
-      <w:proofErr w:type="spellEnd"/>
-      <w:r>
-        <w:t xml:space="preserve"> kommt ein </w:t>
-      </w:r>
-      <w:proofErr w:type="spellStart"/>
-      <w:r>
-        <w:t>Beroflex</w:t>
-      </w:r>
-      <w:proofErr w:type="spellEnd"/>
-      <w:r>
-        <w:t xml:space="preserve"> 300mm Objektiv zum Einsatz</w:t>
-      </w:r>
-      <w:r>
-        <w:t>.</w:t>
-      </w:r>
-    </w:p>
-    <w:p/>
-    <w:p>
-      <w:r>
-        <w:t>Kameras:</w:t>
+    </w:p>
+    <w:p/>
+    <w:p>
+      <w:r>
+        <w:t>Für die meisten Bilder benutze ich meine Nikon D750 Vollformat Kamera. Wenn ich allerdings kleinere Objekte</w:t>
+      </w:r>
+      <w:r>
+        <w:t xml:space="preserve"> wie z.B. Galaxien</w:t>
+      </w:r>
+      <w:r>
+        <w:t xml:space="preserve"> fotografieren möchte, nutze ich die Nikon D5200</w:t>
+      </w:r>
+      <w:r>
+        <w:t xml:space="preserve"> APSC-Kamera, meine alte Kamera, die inzwischen meiner Schwester gehört. Beide Kameras sind nicht für die Astrofotografie modifiziert, das bedeutet, ich kann ausschließlich im sichtbaren Licht fotografieren und z.B. nicht im Infrarotbereich. Allerdings gibt es viele Objekte wie Galaxien, </w:t>
+      </w:r>
+      <w:r>
+        <w:t xml:space="preserve">Sternhaufen und Reflexionsnebel, </w:t>
+      </w:r>
+      <w:r>
+        <w:t xml:space="preserve">die auch im </w:t>
+      </w:r>
+      <w:r>
+        <w:t>s</w:t>
+      </w:r>
+      <w:r>
+        <w:t xml:space="preserve">ichtbaren </w:t>
+      </w:r>
+      <w:r>
+        <w:t>Spektrum</w:t>
       </w:r>
       <w:r>
         <w:t xml:space="preserve"> </w:t>
       </w:r>
-    </w:p>
-    <w:p/>
-    <w:p>
-      <w:r>
-        <w:t>Für die meisten Bilder benutze ich meine Nikon D750 Vollformat Kamera. Wenn ich allerdings kleinere Objekte</w:t>
-      </w:r>
-      <w:r>
-        <w:t xml:space="preserve"> wie z.B. Galaxien</w:t>
-      </w:r>
-      <w:r>
-        <w:t xml:space="preserve"> fotografieren möchte, nutze ich die Nikon D5200</w:t>
-      </w:r>
-      <w:r>
-        <w:t xml:space="preserve"> APSC-Kamera, meine alte Kamera, die inzwischen meiner Schwester gehört. Beide Kameras sind nicht für die Astrofotografie modifiziert, das bedeutet, ich kann ausschließlich im sichtbaren Licht fotografieren und z.B. nicht im Infrarotbereich. Allerdings gibt es viele Objekte wie Galaxien, </w:t>
-      </w:r>
-      <w:r>
-        <w:t xml:space="preserve">Sternhaufen und Reflexionsnebel, </w:t>
-      </w:r>
-      <w:r>
-        <w:t xml:space="preserve">die auch im </w:t>
-      </w:r>
-      <w:r>
-        <w:t>s</w:t>
-      </w:r>
-      <w:r>
-        <w:t xml:space="preserve">ichtbaren </w:t>
-      </w:r>
-      <w:r>
-        <w:t>Spektrum</w:t>
-      </w:r>
-      <w:r>
-        <w:t xml:space="preserve"> </w:t>
-      </w:r>
       <w:r>
         <w:t>genug Licht emittieren</w:t>
       </w:r>
       <w:r>
-        <w:t xml:space="preserve">. Zum </w:t>
-      </w:r>
-      <w:proofErr w:type="spellStart"/>
-      <w:r>
-        <w:t>Guiden</w:t>
-      </w:r>
-      <w:proofErr w:type="spellEnd"/>
-      <w:r>
-        <w:t xml:space="preserve"> </w:t>
+        <w:t xml:space="preserve">. Zum Guiden </w:t>
       </w:r>
       <w:r>
         <w:t xml:space="preserve">und für Planetenaufnahmen </w:t>
@@ -1090,7 +1032,13 @@
     <w:p/>
     <w:p>
       <w:r>
-        <w:t xml:space="preserve">Da Planeten, der Mond oder die Sonne sehr hell ist, benötigt man andere Techniken, um sie zu fotografieren. Ich nutze dafür </w:t>
+        <w:t xml:space="preserve">Da Planeten, der Mond oder die Sonne sehr hell </w:t>
+      </w:r>
+      <w:r>
+        <w:t>sind</w:t>
+      </w:r>
+      <w:r>
+        <w:t xml:space="preserve">, benötigt man andere Techniken, um sie zu fotografieren. Ich nutze dafür </w:t>
       </w:r>
       <w:r>
         <w:t xml:space="preserve">meistens </w:t>
@@ -1180,7 +1128,13 @@
         <w:t>fotograf</w:t>
       </w:r>
       <w:r>
-        <w:t>iere mit 35mm Film</w:t>
+        <w:t xml:space="preserve">iere </w:t>
+      </w:r>
+      <w:r>
+        <w:t xml:space="preserve">seitdem </w:t>
+      </w:r>
+      <w:r>
+        <w:t>mit 35mm Film</w:t>
       </w:r>
       <w:r>
         <w:t xml:space="preserve">. </w:t>
@@ -1204,7 +1158,7 @@
         <w:t>seitdem</w:t>
       </w:r>
       <w:r>
-        <w:t xml:space="preserve"> ich auch analog fotografiere.</w:t>
+        <w:t xml:space="preserve"> ich analog fotografiere.</w:t>
       </w:r>
     </w:p>
     <w:p/>
@@ -1257,13 +1211,8 @@
     <w:p/>
     <w:p/>
     <w:p>
-      <w:proofErr w:type="spellStart"/>
-      <w:r>
-        <w:t>Nikkormat</w:t>
-      </w:r>
-      <w:proofErr w:type="spellEnd"/>
-      <w:r>
-        <w:t xml:space="preserve"> FT2:</w:t>
+      <w:r>
+        <w:t>Nikkormat FT2:</w:t>
       </w:r>
     </w:p>
     <w:p/>

</xml_diff>